<commit_message>
Added IReviewDao and ReviewEfDao
</commit_message>
<xml_diff>
--- a/Bookshop.docx
+++ b/Bookshop.docx
@@ -19,7 +19,34 @@
           <w:sz w:val="56"/>
           <w:lang w:val="en-IN"/>
         </w:rPr>
-        <w:t>BookShop</w:t>
+        <w:t xml:space="preserve">Online </w:t>
+      </w:r>
+      <w:r>
+        <w:rPr>
+          <w:rFonts w:asciiTheme="majorHAnsi" w:hAnsiTheme="majorHAnsi" w:cs="Times New Roman"/>
+          <w:b/>
+          <w:sz w:val="56"/>
+          <w:lang w:val="en-IN"/>
+        </w:rPr>
+        <w:t>Book</w:t>
+      </w:r>
+      <w:r>
+        <w:rPr>
+          <w:rFonts w:asciiTheme="majorHAnsi" w:hAnsiTheme="majorHAnsi" w:cs="Times New Roman"/>
+          <w:b/>
+          <w:sz w:val="56"/>
+          <w:lang w:val="en-IN"/>
+        </w:rPr>
+        <w:t xml:space="preserve"> </w:t>
+      </w:r>
+      <w:r>
+        <w:rPr>
+          <w:rFonts w:asciiTheme="majorHAnsi" w:hAnsiTheme="majorHAnsi" w:cs="Times New Roman"/>
+          <w:b/>
+          <w:sz w:val="56"/>
+          <w:lang w:val="en-IN"/>
+        </w:rPr>
+        <w:t>Shop</w:t>
       </w:r>
     </w:p>
     <w:p>
@@ -27,15 +54,507 @@
         <w:rPr>
           <w:rFonts w:asciiTheme="majorHAnsi" w:hAnsiTheme="majorHAnsi"/>
           <w:b/>
+          <w:sz w:val="40"/>
+          <w:lang w:val="en-IN"/>
+        </w:rPr>
+      </w:pPr>
+      <w:r>
+        <w:rPr>
+          <w:rFonts w:asciiTheme="majorHAnsi" w:hAnsiTheme="majorHAnsi"/>
+          <w:b/>
+          <w:sz w:val="40"/>
+          <w:lang w:val="en-IN"/>
+        </w:rPr>
+        <w:t>Abstract</w:t>
+      </w:r>
+    </w:p>
+    <w:p>
+      <w:pPr>
+        <w:rPr>
+          <w:rFonts w:cstheme="minorHAnsi"/>
+          <w:sz w:val="24"/>
+          <w:lang w:val="en-IN"/>
+        </w:rPr>
+      </w:pPr>
+      <w:r>
+        <w:rPr>
+          <w:rFonts w:cstheme="minorHAnsi"/>
+          <w:sz w:val="32"/>
+          <w:szCs w:val="42"/>
+        </w:rPr>
+        <w:t>The main objective of the project is to create an online book</w:t>
+      </w:r>
+      <w:r>
+        <w:t xml:space="preserve"> </w:t>
+      </w:r>
+      <w:r>
+        <w:rPr>
+          <w:sz w:val="32"/>
+        </w:rPr>
+        <w:t>store that allows users to search and purchase books online. It also serves as a platform for distributors to upload and present their books to customers over the internet.</w:t>
+      </w:r>
+      <w:r>
+        <w:rPr>
+          <w:rFonts w:cstheme="minorHAnsi"/>
+          <w:sz w:val="52"/>
+          <w:szCs w:val="42"/>
+        </w:rPr>
+        <w:t xml:space="preserve"> </w:t>
+      </w:r>
+      <w:r>
+        <w:rPr>
+          <w:sz w:val="32"/>
+        </w:rPr>
+        <w:t>A user visiting the website can see a wide range of books arranged in different categories. The user may select a desired book and view its price and customer reviews. The user may even search for specific books on the website.</w:t>
+      </w:r>
+    </w:p>
+    <w:p>
+      <w:pPr>
+        <w:rPr>
+          <w:rFonts w:asciiTheme="majorHAnsi" w:hAnsiTheme="majorHAnsi" w:cs="Arial"/>
+          <w:b/>
+          <w:sz w:val="40"/>
+          <w:lang w:val="en-IN"/>
+        </w:rPr>
+      </w:pPr>
+    </w:p>
+    <w:p>
+      <w:pPr>
+        <w:rPr>
+          <w:rFonts w:asciiTheme="majorHAnsi" w:hAnsiTheme="majorHAnsi" w:cs="Arial"/>
+          <w:b/>
+          <w:sz w:val="40"/>
+          <w:lang w:val="en-IN"/>
+        </w:rPr>
+      </w:pPr>
+      <w:r>
+        <w:rPr>
+          <w:rFonts w:asciiTheme="majorHAnsi" w:hAnsiTheme="majorHAnsi" w:cs="Arial"/>
+          <w:b/>
+          <w:sz w:val="40"/>
+          <w:lang w:val="en-IN"/>
+        </w:rPr>
+        <w:t>Team</w:t>
+      </w:r>
+    </w:p>
+    <w:p>
+      <w:pPr>
+        <w:rPr>
+          <w:rFonts w:cstheme="minorHAnsi"/>
+          <w:sz w:val="32"/>
+          <w:lang w:val="en-IN"/>
+        </w:rPr>
+      </w:pPr>
+      <w:r>
+        <w:rPr>
+          <w:rFonts w:cstheme="minorHAnsi"/>
+          <w:sz w:val="32"/>
+          <w:lang w:val="en-IN"/>
+        </w:rPr>
+        <w:t xml:space="preserve">Harsimranjeet Singh (894133) </w:t>
+      </w:r>
+    </w:p>
+    <w:p>
+      <w:pPr>
+        <w:rPr>
+          <w:rFonts w:cstheme="minorHAnsi"/>
+          <w:sz w:val="32"/>
+          <w:lang w:val="en-IN"/>
+        </w:rPr>
+      </w:pPr>
+      <w:r>
+        <w:rPr>
+          <w:rFonts w:cstheme="minorHAnsi"/>
+          <w:sz w:val="32"/>
+          <w:lang w:val="en-IN"/>
+        </w:rPr>
+        <w:t xml:space="preserve"> </w:t>
+      </w:r>
+      <w:proofErr w:type="spellStart"/>
+      <w:r>
+        <w:rPr>
+          <w:rFonts w:cstheme="minorHAnsi"/>
+          <w:sz w:val="32"/>
+          <w:lang w:val="en-IN"/>
+        </w:rPr>
+        <w:t>Hemant</w:t>
+      </w:r>
+      <w:proofErr w:type="spellEnd"/>
+      <w:r>
+        <w:rPr>
+          <w:rFonts w:cstheme="minorHAnsi"/>
+          <w:sz w:val="32"/>
+          <w:lang w:val="en-IN"/>
+        </w:rPr>
+        <w:t xml:space="preserve"> Kant </w:t>
+      </w:r>
+      <w:proofErr w:type="spellStart"/>
+      <w:r>
+        <w:rPr>
+          <w:rFonts w:cstheme="minorHAnsi"/>
+          <w:sz w:val="32"/>
+          <w:lang w:val="en-IN"/>
+        </w:rPr>
+        <w:t>Tiwari</w:t>
+      </w:r>
+      <w:proofErr w:type="spellEnd"/>
+      <w:r>
+        <w:rPr>
+          <w:rFonts w:cstheme="minorHAnsi"/>
+          <w:sz w:val="32"/>
+          <w:lang w:val="en-IN"/>
+        </w:rPr>
+        <w:t xml:space="preserve"> (894546) </w:t>
+      </w:r>
+    </w:p>
+    <w:p>
+      <w:pPr>
+        <w:rPr>
+          <w:rFonts w:cstheme="minorHAnsi"/>
+          <w:sz w:val="32"/>
+          <w:lang w:val="en-IN"/>
+        </w:rPr>
+      </w:pPr>
+      <w:proofErr w:type="spellStart"/>
+      <w:r>
+        <w:rPr>
+          <w:rFonts w:cstheme="minorHAnsi"/>
+          <w:sz w:val="32"/>
+          <w:lang w:val="en-IN"/>
+        </w:rPr>
+        <w:t>Kamsala</w:t>
+      </w:r>
+      <w:proofErr w:type="spellEnd"/>
+      <w:r>
+        <w:rPr>
+          <w:rFonts w:cstheme="minorHAnsi"/>
+          <w:sz w:val="32"/>
+          <w:lang w:val="en-IN"/>
+        </w:rPr>
+        <w:t xml:space="preserve"> </w:t>
+      </w:r>
+      <w:proofErr w:type="spellStart"/>
+      <w:r>
+        <w:rPr>
+          <w:rFonts w:cstheme="minorHAnsi"/>
+          <w:sz w:val="32"/>
+          <w:lang w:val="en-IN"/>
+        </w:rPr>
+        <w:t>Sai</w:t>
+      </w:r>
+      <w:proofErr w:type="spellEnd"/>
+      <w:r>
+        <w:rPr>
+          <w:rFonts w:cstheme="minorHAnsi"/>
+          <w:sz w:val="32"/>
+          <w:lang w:val="en-IN"/>
+        </w:rPr>
+        <w:t xml:space="preserve"> Krishna (894247)</w:t>
+      </w:r>
+    </w:p>
+    <w:p>
+      <w:pPr>
+        <w:rPr>
+          <w:rFonts w:cstheme="minorHAnsi"/>
+          <w:sz w:val="32"/>
+          <w:lang w:val="en-IN"/>
+        </w:rPr>
+      </w:pPr>
+      <w:proofErr w:type="spellStart"/>
+      <w:r>
+        <w:rPr>
+          <w:rFonts w:cstheme="minorHAnsi"/>
+          <w:sz w:val="32"/>
+          <w:lang w:val="en-IN"/>
+        </w:rPr>
+        <w:t>Ishita</w:t>
+      </w:r>
+      <w:proofErr w:type="spellEnd"/>
+      <w:r>
+        <w:rPr>
+          <w:rFonts w:cstheme="minorHAnsi"/>
+          <w:sz w:val="32"/>
+          <w:lang w:val="en-IN"/>
+        </w:rPr>
+        <w:t xml:space="preserve"> </w:t>
+      </w:r>
+      <w:proofErr w:type="spellStart"/>
+      <w:r>
+        <w:rPr>
+          <w:rFonts w:cstheme="minorHAnsi"/>
+          <w:sz w:val="32"/>
+          <w:lang w:val="en-IN"/>
+        </w:rPr>
+        <w:t>Bhatnagar</w:t>
+      </w:r>
+      <w:proofErr w:type="spellEnd"/>
+      <w:r>
+        <w:rPr>
+          <w:rFonts w:cstheme="minorHAnsi"/>
+          <w:sz w:val="32"/>
+          <w:lang w:val="en-IN"/>
+        </w:rPr>
+        <w:t xml:space="preserve"> (894471)</w:t>
+      </w:r>
+    </w:p>
+    <w:p>
+      <w:pPr>
+        <w:rPr>
+          <w:rFonts w:cstheme="minorHAnsi"/>
+          <w:sz w:val="32"/>
+          <w:lang w:val="en-IN"/>
+        </w:rPr>
+      </w:pPr>
+      <w:proofErr w:type="spellStart"/>
+      <w:r>
+        <w:rPr>
+          <w:rFonts w:cstheme="minorHAnsi"/>
+          <w:sz w:val="32"/>
+          <w:lang w:val="en-IN"/>
+        </w:rPr>
+        <w:t>Medepalli</w:t>
+      </w:r>
+      <w:proofErr w:type="spellEnd"/>
+      <w:r>
+        <w:rPr>
+          <w:rFonts w:cstheme="minorHAnsi"/>
+          <w:sz w:val="32"/>
+          <w:lang w:val="en-IN"/>
+        </w:rPr>
+        <w:t xml:space="preserve"> </w:t>
+      </w:r>
+      <w:proofErr w:type="spellStart"/>
+      <w:r>
+        <w:rPr>
+          <w:rFonts w:cstheme="minorHAnsi"/>
+          <w:sz w:val="32"/>
+          <w:lang w:val="en-IN"/>
+        </w:rPr>
+        <w:t>Aditya</w:t>
+      </w:r>
+      <w:proofErr w:type="spellEnd"/>
+      <w:r>
+        <w:rPr>
+          <w:rFonts w:cstheme="minorHAnsi"/>
+          <w:sz w:val="32"/>
+          <w:lang w:val="en-IN"/>
+        </w:rPr>
+        <w:t xml:space="preserve"> </w:t>
+      </w:r>
+      <w:proofErr w:type="spellStart"/>
+      <w:r>
+        <w:rPr>
+          <w:rFonts w:cstheme="minorHAnsi"/>
+          <w:sz w:val="32"/>
+          <w:lang w:val="en-IN"/>
+        </w:rPr>
+        <w:t>Aravind</w:t>
+      </w:r>
+      <w:proofErr w:type="spellEnd"/>
+      <w:r>
+        <w:rPr>
+          <w:rFonts w:cstheme="minorHAnsi"/>
+          <w:sz w:val="32"/>
+          <w:lang w:val="en-IN"/>
+        </w:rPr>
+        <w:t xml:space="preserve"> (893896) </w:t>
+      </w:r>
+    </w:p>
+    <w:p>
+      <w:pPr>
+        <w:rPr>
+          <w:rFonts w:cstheme="minorHAnsi"/>
+          <w:sz w:val="32"/>
+          <w:lang w:val="en-IN"/>
+        </w:rPr>
+      </w:pPr>
+      <w:proofErr w:type="spellStart"/>
+      <w:r>
+        <w:rPr>
+          <w:rFonts w:cstheme="minorHAnsi"/>
+          <w:sz w:val="32"/>
+          <w:lang w:val="en-IN"/>
+        </w:rPr>
+        <w:t>Madhura</w:t>
+      </w:r>
+      <w:proofErr w:type="spellEnd"/>
+      <w:r>
+        <w:rPr>
+          <w:rFonts w:cstheme="minorHAnsi"/>
+          <w:sz w:val="32"/>
+          <w:lang w:val="en-IN"/>
+        </w:rPr>
+        <w:t xml:space="preserve"> G Prasad (894484)</w:t>
+      </w:r>
+    </w:p>
+    <w:p>
+      <w:pPr>
+        <w:rPr>
+          <w:rFonts w:cstheme="minorHAnsi"/>
+          <w:sz w:val="32"/>
+          <w:lang w:val="en-IN"/>
+        </w:rPr>
+      </w:pPr>
+      <w:proofErr w:type="spellStart"/>
+      <w:r>
+        <w:rPr>
+          <w:rFonts w:cstheme="minorHAnsi"/>
+          <w:sz w:val="32"/>
+          <w:lang w:val="en-IN"/>
+        </w:rPr>
+        <w:t>Kandikonda</w:t>
+      </w:r>
+      <w:proofErr w:type="spellEnd"/>
+      <w:r>
+        <w:rPr>
+          <w:rFonts w:cstheme="minorHAnsi"/>
+          <w:sz w:val="32"/>
+          <w:lang w:val="en-IN"/>
+        </w:rPr>
+        <w:t xml:space="preserve"> </w:t>
+      </w:r>
+      <w:proofErr w:type="spellStart"/>
+      <w:r>
+        <w:rPr>
+          <w:rFonts w:cstheme="minorHAnsi"/>
+          <w:sz w:val="32"/>
+          <w:lang w:val="en-IN"/>
+        </w:rPr>
+        <w:t>Lakshmi</w:t>
+      </w:r>
+      <w:proofErr w:type="spellEnd"/>
+      <w:r>
+        <w:rPr>
+          <w:rFonts w:cstheme="minorHAnsi"/>
+          <w:sz w:val="32"/>
+          <w:lang w:val="en-IN"/>
+        </w:rPr>
+        <w:t xml:space="preserve"> </w:t>
+      </w:r>
+      <w:proofErr w:type="spellStart"/>
+      <w:r>
+        <w:rPr>
+          <w:rFonts w:cstheme="minorHAnsi"/>
+          <w:sz w:val="32"/>
+          <w:lang w:val="en-IN"/>
+        </w:rPr>
+        <w:t>Sruthi</w:t>
+      </w:r>
+      <w:proofErr w:type="spellEnd"/>
+      <w:r>
+        <w:rPr>
+          <w:rFonts w:cstheme="minorHAnsi"/>
+          <w:sz w:val="32"/>
+          <w:lang w:val="en-IN"/>
+        </w:rPr>
+        <w:t xml:space="preserve"> (894186)</w:t>
+      </w:r>
+    </w:p>
+    <w:p>
+      <w:pPr>
+        <w:rPr>
+          <w:rFonts w:cstheme="minorHAnsi"/>
+          <w:sz w:val="32"/>
+          <w:lang w:val="en-IN"/>
+        </w:rPr>
+      </w:pPr>
+      <w:proofErr w:type="spellStart"/>
+      <w:r>
+        <w:rPr>
+          <w:rFonts w:cstheme="minorHAnsi"/>
+          <w:sz w:val="32"/>
+          <w:lang w:val="en-IN"/>
+        </w:rPr>
+        <w:t>Manasa</w:t>
+      </w:r>
+      <w:proofErr w:type="spellEnd"/>
+      <w:r>
+        <w:rPr>
+          <w:rFonts w:cstheme="minorHAnsi"/>
+          <w:sz w:val="32"/>
+          <w:lang w:val="en-IN"/>
+        </w:rPr>
+        <w:t xml:space="preserve"> </w:t>
+      </w:r>
+      <w:proofErr w:type="spellStart"/>
+      <w:r>
+        <w:rPr>
+          <w:rFonts w:cstheme="minorHAnsi"/>
+          <w:sz w:val="32"/>
+          <w:lang w:val="en-IN"/>
+        </w:rPr>
+        <w:t>Gottipati</w:t>
+      </w:r>
+      <w:proofErr w:type="spellEnd"/>
+      <w:r>
+        <w:rPr>
+          <w:rFonts w:cstheme="minorHAnsi"/>
+          <w:sz w:val="32"/>
+          <w:lang w:val="en-IN"/>
+        </w:rPr>
+        <w:t xml:space="preserve"> (894287)</w:t>
+      </w:r>
+    </w:p>
+    <w:p>
+      <w:pPr>
+        <w:rPr>
+          <w:rFonts w:cstheme="minorHAnsi"/>
+          <w:sz w:val="32"/>
+          <w:lang w:val="en-IN"/>
+        </w:rPr>
+      </w:pPr>
+      <w:proofErr w:type="spellStart"/>
+      <w:r>
+        <w:rPr>
+          <w:rFonts w:cstheme="minorHAnsi"/>
+          <w:sz w:val="32"/>
+          <w:lang w:val="en-IN"/>
+        </w:rPr>
+        <w:t>Komal</w:t>
+      </w:r>
+      <w:proofErr w:type="spellEnd"/>
+      <w:r>
+        <w:rPr>
+          <w:rFonts w:cstheme="minorHAnsi"/>
+          <w:sz w:val="32"/>
+          <w:lang w:val="en-IN"/>
+        </w:rPr>
+        <w:t xml:space="preserve"> Sharma (894838)</w:t>
+      </w:r>
+    </w:p>
+    <w:p>
+      <w:pPr>
+        <w:rPr>
+          <w:rFonts w:cstheme="minorHAnsi"/>
+          <w:sz w:val="32"/>
+          <w:lang w:val="en-IN"/>
+        </w:rPr>
+      </w:pPr>
+    </w:p>
+    <w:p>
+      <w:pPr>
+        <w:rPr>
+          <w:rFonts w:asciiTheme="majorHAnsi" w:hAnsiTheme="majorHAnsi"/>
+          <w:b/>
           <w:sz w:val="36"/>
           <w:lang w:val="en-IN"/>
         </w:rPr>
       </w:pPr>
-      <w:r>
+    </w:p>
+    <w:p>
+      <w:pPr>
         <w:rPr>
           <w:rFonts w:asciiTheme="majorHAnsi" w:hAnsiTheme="majorHAnsi"/>
           <w:b/>
-          <w:sz w:val="36"/>
+          <w:sz w:val="40"/>
+          <w:lang w:val="en-IN"/>
+        </w:rPr>
+      </w:pPr>
+      <w:r>
+        <w:rPr>
+          <w:rFonts w:asciiTheme="majorHAnsi" w:hAnsiTheme="majorHAnsi"/>
+          <w:b/>
+          <w:sz w:val="40"/>
           <w:lang w:val="en-IN"/>
         </w:rPr>
         <w:t>Web pages</w:t>
@@ -250,6 +769,16 @@
         <w:rPr>
           <w:b/>
           <w:sz w:val="32"/>
+          <w:lang w:val="en-IN"/>
+        </w:rPr>
+      </w:pPr>
+    </w:p>
+    <w:p>
+      <w:pPr>
+        <w:rPr>
+          <w:rFonts w:asciiTheme="majorHAnsi" w:hAnsiTheme="majorHAnsi" w:cs="Arial"/>
+          <w:b/>
+          <w:sz w:val="40"/>
           <w:lang w:val="en-IN"/>
         </w:rPr>
       </w:pPr>
@@ -1338,9 +1867,9 @@
         </w:rPr>
         <w:drawing>
           <wp:inline distT="0" distB="0" distL="0" distR="0">
-            <wp:extent cx="6654767" cy="3115270"/>
+            <wp:extent cx="5943600" cy="3459480"/>
             <wp:effectExtent l="19050" t="0" r="0" b="0"/>
-            <wp:docPr id="6" name="Picture 5" descr="BookShop ER Diagram.png"/>
+            <wp:docPr id="4" name="Picture 3" descr="BookShop ER Diagram.png"/>
             <wp:cNvGraphicFramePr>
               <a:graphicFrameLocks xmlns:a="http://schemas.openxmlformats.org/drawingml/2006/main" noChangeAspect="1"/>
             </wp:cNvGraphicFramePr>
@@ -1360,7 +1889,7 @@
                   <pic:spPr>
                     <a:xfrm>
                       <a:off x="0" y="0"/>
-                      <a:ext cx="6662288" cy="3118791"/>
+                      <a:ext cx="5943600" cy="3459480"/>
                     </a:xfrm>
                     <a:prstGeom prst="rect">
                       <a:avLst/>
@@ -1508,19 +2037,6 @@
           <w:lang w:val="en-IN"/>
         </w:rPr>
       </w:pPr>
-    </w:p>
-    <w:p>
-      <w:pPr>
-        <w:tabs>
-          <w:tab w:val="left" w:pos="7751"/>
-        </w:tabs>
-        <w:rPr>
-          <w:rFonts w:asciiTheme="majorHAnsi" w:hAnsiTheme="majorHAnsi"/>
-          <w:b/>
-          <w:sz w:val="40"/>
-          <w:lang w:val="en-IN"/>
-        </w:rPr>
-      </w:pPr>
       <w:r>
         <w:rPr>
           <w:rFonts w:asciiTheme="majorHAnsi" w:hAnsiTheme="majorHAnsi"/>
@@ -1699,7 +2215,7 @@
       <w:lvlText w:val="%1."/>
       <w:lvlJc w:val="left"/>
       <w:pPr>
-        <w:ind w:left="1080" w:hanging="360"/>
+        <w:ind w:left="360" w:hanging="360"/>
       </w:pPr>
       <w:rPr>
         <w:b w:val="0"/>
@@ -1711,7 +2227,7 @@
       <w:lvlText w:val="%2."/>
       <w:lvlJc w:val="left"/>
       <w:pPr>
-        <w:ind w:left="1800" w:hanging="360"/>
+        <w:ind w:left="1080" w:hanging="360"/>
       </w:pPr>
     </w:lvl>
     <w:lvl w:ilvl="2" w:tplc="0409001B" w:tentative="1">
@@ -1720,7 +2236,7 @@
       <w:lvlText w:val="%3."/>
       <w:lvlJc w:val="right"/>
       <w:pPr>
-        <w:ind w:left="2520" w:hanging="180"/>
+        <w:ind w:left="1800" w:hanging="180"/>
       </w:pPr>
     </w:lvl>
     <w:lvl w:ilvl="3" w:tplc="0409000F" w:tentative="1">
@@ -1729,7 +2245,7 @@
       <w:lvlText w:val="%4."/>
       <w:lvlJc w:val="left"/>
       <w:pPr>
-        <w:ind w:left="3240" w:hanging="360"/>
+        <w:ind w:left="2520" w:hanging="360"/>
       </w:pPr>
     </w:lvl>
     <w:lvl w:ilvl="4" w:tplc="04090019" w:tentative="1">
@@ -1738,7 +2254,7 @@
       <w:lvlText w:val="%5."/>
       <w:lvlJc w:val="left"/>
       <w:pPr>
-        <w:ind w:left="3960" w:hanging="360"/>
+        <w:ind w:left="3240" w:hanging="360"/>
       </w:pPr>
     </w:lvl>
     <w:lvl w:ilvl="5" w:tplc="0409001B" w:tentative="1">
@@ -1747,7 +2263,7 @@
       <w:lvlText w:val="%6."/>
       <w:lvlJc w:val="right"/>
       <w:pPr>
-        <w:ind w:left="4680" w:hanging="180"/>
+        <w:ind w:left="3960" w:hanging="180"/>
       </w:pPr>
     </w:lvl>
     <w:lvl w:ilvl="6" w:tplc="0409000F" w:tentative="1">
@@ -1756,7 +2272,7 @@
       <w:lvlText w:val="%7."/>
       <w:lvlJc w:val="left"/>
       <w:pPr>
-        <w:ind w:left="5400" w:hanging="360"/>
+        <w:ind w:left="4680" w:hanging="360"/>
       </w:pPr>
     </w:lvl>
     <w:lvl w:ilvl="7" w:tplc="04090019" w:tentative="1">
@@ -1765,7 +2281,7 @@
       <w:lvlText w:val="%8."/>
       <w:lvlJc w:val="left"/>
       <w:pPr>
-        <w:ind w:left="6120" w:hanging="360"/>
+        <w:ind w:left="5400" w:hanging="360"/>
       </w:pPr>
     </w:lvl>
     <w:lvl w:ilvl="8" w:tplc="0409001B" w:tentative="1">
@@ -1774,7 +2290,7 @@
       <w:lvlText w:val="%9."/>
       <w:lvlJc w:val="right"/>
       <w:pPr>
-        <w:ind w:left="6840" w:hanging="180"/>
+        <w:ind w:left="6120" w:hanging="180"/>
       </w:pPr>
     </w:lvl>
   </w:abstractNum>
@@ -2129,8 +2645,8 @@
       </w:tblCellMar>
     </w:tblPr>
   </w:style>
-  <w:style w:type="table" w:styleId="LightShading">
-    <w:name w:val="Light Shading"/>
+  <w:style w:type="table" w:customStyle="1" w:styleId="LightShading1">
+    <w:name w:val="Light Shading1"/>
     <w:basedOn w:val="TableNormal"/>
     <w:uiPriority w:val="60"/>
     <w:rsid w:val="002762A8"/>
@@ -2232,8 +2748,8 @@
       </w:tcPr>
     </w:tblStylePr>
   </w:style>
-  <w:style w:type="table" w:styleId="LightShading-Accent1">
-    <w:name w:val="Light Shading Accent 1"/>
+  <w:style w:type="table" w:customStyle="1" w:styleId="LightShading-Accent11">
+    <w:name w:val="Light Shading - Accent 11"/>
     <w:basedOn w:val="TableNormal"/>
     <w:uiPriority w:val="60"/>
     <w:rsid w:val="002762A8"/>

</xml_diff>